<commit_message>
updated version of asset process
</commit_message>
<xml_diff>
--- a/workflowPractice/cooperJuly30test.docx
+++ b/workflowPractice/cooperJuly30test.docx
@@ -776,15 +776,7 @@
           <w:color w:val="353535"/>
           <w:lang w:val="en-US"/>
         </w:rPr>
-        <w:t>metadata</w:t>
-      </w:r>
-      <w:r>
-        <w:rPr>
-          <w:rFonts w:cstheme="minorHAnsi"/>
-          <w:color w:val="353535"/>
-          <w:lang w:val="en-US"/>
-        </w:rPr>
-        <w:t xml:space="preserve"> ,</w:t>
+        <w:t>metadata ,</w:t>
       </w:r>
       <w:proofErr w:type="gramEnd"/>
       <w:r>
@@ -1707,22 +1699,51 @@
         <w:rPr>
           <w:rFonts w:cstheme="minorHAnsi"/>
         </w:rPr>
-        <w:t xml:space="preserve"> project… makes s</w:t>
+        <w:t xml:space="preserve"> project… makes sense now</w:t>
+      </w:r>
+      <w:r>
+        <w:rPr>
+          <w:rFonts w:cstheme="minorHAnsi"/>
+        </w:rPr>
+        <w:t xml:space="preserve">... </w:t>
+      </w:r>
+    </w:p>
+    <w:p>
+      <w:pPr>
+        <w:rPr>
+          <w:rFonts w:cstheme="minorHAnsi"/>
+        </w:rPr>
+      </w:pPr>
+    </w:p>
+    <w:p>
+      <w:pPr>
+        <w:rPr>
+          <w:rFonts w:cstheme="minorHAnsi"/>
+        </w:rPr>
+      </w:pPr>
+    </w:p>
+    <w:p>
+      <w:pPr>
+        <w:rPr>
+          <w:rFonts w:cstheme="minorHAnsi"/>
+        </w:rPr>
+      </w:pPr>
+      <w:proofErr w:type="spellStart"/>
+      <w:r>
+        <w:rPr>
+          <w:rFonts w:cstheme="minorHAnsi"/>
+        </w:rPr>
+        <w:t>Ive</w:t>
+      </w:r>
+      <w:proofErr w:type="spellEnd"/>
+      <w:r>
+        <w:rPr>
+          <w:rFonts w:cstheme="minorHAnsi"/>
+        </w:rPr>
+        <w:t xml:space="preserve"> been checking the wrong image for metadata</w:t>
       </w:r>
       <w:bookmarkStart w:id="0" w:name="_GoBack"/>
       <w:bookmarkEnd w:id="0"/>
-      <w:r>
-        <w:rPr>
-          <w:rFonts w:cstheme="minorHAnsi"/>
-        </w:rPr>
-        <w:t>ense now</w:t>
-      </w:r>
-      <w:r>
-        <w:rPr>
-          <w:rFonts w:cstheme="minorHAnsi"/>
-        </w:rPr>
-        <w:t>... TO BE CONTINUED</w:t>
-      </w:r>
     </w:p>
     <w:sectPr>
       <w:pgSz w:w="12240" w:h="15840"/>

</xml_diff>